<commit_message>
added targil3 report template
</commit_message>
<xml_diff>
--- a/HW2/targil2.docx
+++ b/HW2/targil2.docx
@@ -342,7 +342,20 @@
           <w:szCs w:val="56"/>
           <w:rtl/>
         </w:rPr>
-        <w:t>תרגיל 1</w:t>
+        <w:t xml:space="preserve">תרגיל </w:t>
+      </w:r>
+      <w:r>
+        <w:rPr>
+          <w:rFonts w:ascii="David" w:hAnsi="David" w:cs="David" w:hint="cs"/>
+          <w:b/>
+          <w:bCs/>
+          <w:color w:val="000000" w:themeColor="text1"/>
+          <w:kern w:val="28"/>
+          <w:sz w:val="56"/>
+          <w:szCs w:val="56"/>
+          <w:rtl/>
+        </w:rPr>
+        <w:t>2</w:t>
       </w:r>
     </w:p>
     <w:p>
@@ -796,24 +809,17 @@
           <w:rtl/>
           <w:lang w:val="en-US"/>
         </w:rPr>
-        <w:t xml:space="preserve"> האלגוריתם </w:t>
-      </w:r>
-      <w:r>
-        <w:rPr>
-          <w:rFonts w:cs="David"/>
-          <w:lang w:val="en-US"/>
-        </w:rPr>
-        <w:t>ONENET</w:t>
-      </w:r>
-      <w:r>
-        <w:rPr>
-          <w:rFonts w:cs="David"/>
+        <w:t xml:space="preserve"> האלגוריתם</w:t>
+      </w:r>
+      <w:bookmarkEnd w:id="2"/>
+      <w:r>
+        <w:rPr>
+          <w:rFonts w:cs="David" w:hint="cs"/>
           <w:rtl/>
           <w:lang w:val="en-US"/>
         </w:rPr>
         <w:t>:</w:t>
       </w:r>
-      <w:bookmarkEnd w:id="2"/>
     </w:p>
     <w:p>
       <w:pPr>
@@ -983,18 +989,6 @@
     <w:p>
       <w:pPr>
         <w:bidi/>
-        <w:rPr>
-          <w:rFonts w:ascii="David" w:hAnsi="David" w:cs="David"/>
-          <w:sz w:val="32"/>
-          <w:szCs w:val="32"/>
-          <w:rtl/>
-          <w:lang w:val="en-US"/>
-        </w:rPr>
-      </w:pPr>
-    </w:p>
-    <w:p>
-      <w:pPr>
-        <w:bidi/>
         <w:spacing w:line="360" w:lineRule="auto"/>
         <w:rPr>
           <w:rFonts w:ascii="David" w:hAnsi="David" w:cs="David"/>
@@ -1052,7 +1046,7 @@
           <w:szCs w:val="32"/>
           <w:lang w:val="en-US"/>
         </w:rPr>
-        <w:t>torchvision</w:t>
+        <w:t>torchv</w:t>
       </w:r>
       <w:proofErr w:type="spellEnd"/>
       <w:r>
@@ -1062,6 +1056,26 @@
           <w:szCs w:val="32"/>
           <w:lang w:val="en-US"/>
         </w:rPr>
+        <w:t>i</w:t>
+      </w:r>
+      <w:proofErr w:type="spellStart"/>
+      <w:r>
+        <w:rPr>
+          <w:rFonts w:ascii="David" w:hAnsi="David" w:cs="David"/>
+          <w:sz w:val="32"/>
+          <w:szCs w:val="32"/>
+          <w:lang w:val="en-US"/>
+        </w:rPr>
+        <w:t>sion)</w:t>
+      </w:r>
+      <w:r>
+        <w:rPr>
+          <w:rFonts w:ascii="David" w:hAnsi="David" w:cs="David"/>
+          <w:sz w:val="32"/>
+          <w:szCs w:val="32"/>
+          <w:rtl/>
+          <w:lang w:val="en-US"/>
+        </w:rPr>
         <w:t>)</w:t>
       </w:r>
       <w:r>
@@ -1072,16 +1086,6 @@
           <w:rtl/>
           <w:lang w:val="en-US"/>
         </w:rPr>
-        <w:t>)</w:t>
-      </w:r>
-      <w:r>
-        <w:rPr>
-          <w:rFonts w:ascii="David" w:hAnsi="David" w:cs="David"/>
-          <w:sz w:val="32"/>
-          <w:szCs w:val="32"/>
-          <w:rtl/>
-          <w:lang w:val="en-US"/>
-        </w:rPr>
         <w:t>.</w:t>
       </w:r>
     </w:p>
@@ -1105,7 +1109,18 @@
           <w:rtl/>
           <w:lang w:val="en-US"/>
         </w:rPr>
-        <w:t>מייבאים את האפליקציה שמממשת את האלגוריתם מ-</w:t>
+        <w:t>מיי</w:t>
+      </w:r>
+      <w:proofErr w:type="spellEnd"/>
+      <w:r>
+        <w:rPr>
+          <w:rFonts w:ascii="David" w:hAnsi="David" w:cs="David"/>
+          <w:sz w:val="32"/>
+          <w:szCs w:val="32"/>
+          <w:rtl/>
+          <w:lang w:val="en-US"/>
+        </w:rPr>
+        <w:t>באים את האפליקציה שמממשת את האלגוריתם מ-</w:t>
       </w:r>
       <w:r>
         <w:rPr>
@@ -1204,7 +1219,7 @@
         <w:bidi/>
         <w:spacing w:line="360" w:lineRule="auto"/>
         <w:rPr>
-          <w:rFonts w:ascii="David" w:hAnsi="David" w:cs="David" w:hint="cs"/>
+          <w:rFonts w:ascii="David" w:hAnsi="David" w:cs="David"/>
           <w:sz w:val="32"/>
           <w:szCs w:val="32"/>
           <w:rtl/>
@@ -2017,7 +2032,7 @@
         <w:bidi/>
         <w:spacing w:line="360" w:lineRule="auto"/>
         <w:rPr>
-          <w:rFonts w:ascii="David" w:hAnsi="David" w:cs="David" w:hint="cs"/>
+          <w:rFonts w:ascii="David" w:hAnsi="David" w:cs="David"/>
           <w:sz w:val="32"/>
           <w:szCs w:val="32"/>
           <w:rtl/>
@@ -2434,6 +2449,7 @@
     <w:lsdException w:name="HTML Sample" w:semiHidden="1" w:unhideWhenUsed="1"/>
     <w:lsdException w:name="HTML Typewriter" w:semiHidden="1" w:unhideWhenUsed="1"/>
     <w:lsdException w:name="HTML Variable" w:semiHidden="1" w:unhideWhenUsed="1"/>
+    <w:lsdException w:name="Normal Table" w:semiHidden="1" w:unhideWhenUsed="1"/>
     <w:lsdException w:name="annotation subject" w:semiHidden="1" w:unhideWhenUsed="1"/>
     <w:lsdException w:name="No List" w:semiHidden="1" w:unhideWhenUsed="1"/>
     <w:lsdException w:name="Outline List 1" w:semiHidden="1" w:unhideWhenUsed="1"/>
@@ -2476,8 +2492,11 @@
     <w:lsdException w:name="Table Contemporary" w:semiHidden="1" w:unhideWhenUsed="1"/>
     <w:lsdException w:name="Table Elegant" w:semiHidden="1" w:unhideWhenUsed="1"/>
     <w:lsdException w:name="Table Professional" w:semiHidden="1" w:unhideWhenUsed="1"/>
+    <w:lsdException w:name="Table Subtle 1" w:semiHidden="1" w:unhideWhenUsed="1"/>
     <w:lsdException w:name="Table Subtle 2" w:semiHidden="1" w:unhideWhenUsed="1"/>
     <w:lsdException w:name="Table Web 1" w:semiHidden="1" w:unhideWhenUsed="1"/>
+    <w:lsdException w:name="Table Web 2" w:semiHidden="1" w:unhideWhenUsed="1"/>
+    <w:lsdException w:name="Table Web 3" w:semiHidden="1" w:unhideWhenUsed="1"/>
     <w:lsdException w:name="Balloon Text" w:semiHidden="1" w:unhideWhenUsed="1"/>
     <w:lsdException w:name="Table Grid" w:uiPriority="39"/>
     <w:lsdException w:name="Table Theme" w:semiHidden="1" w:unhideWhenUsed="1"/>

</xml_diff>